<commit_message>
update double file error for prep 3 and prep 4
</commit_message>
<xml_diff>
--- a/docs/hp/L03/03_Preparation_Answer_Key_A.docx
+++ b/docs/hp/L03/03_Preparation_Answer_Key_A.docx
@@ -65,7 +65,13 @@
         <w:rPr>
           <w:b/>
         </w:rPr>
-        <w:t xml:space="preserve">Please note that the steps show rounded numbers, but that the final answers to the problems are calculated without rounding.</w:t>
+        <w:t xml:space="preserve">Please note that the steps show rounded numbers, but that the final answers to the problems are calculated without rounding. (Questions 1-5)</w:t>
+      </w:r>
+      <w:r>
+        <w:rPr>
+          <w:b/>
+        </w:rPr>
+        <w:t xml:space="preserve"> </w:t>
       </w:r>
     </w:p>
     <w:tbl>
@@ -219,29 +225,29 @@
               <w:jc w:val="center"/>
             </w:pPr>
             <w:r>
-              <w:t xml:space="preserve">1</w:t>
-            </w:r>
-          </w:p>
-        </w:tc>
-        <w:tc>
-          <w:p>
-            <w:pPr>
-              <w:pStyle w:val="Compact"/>
-              <w:jc w:val="left"/>
-            </w:pPr>
-            <w:r>
-              <w:t xml:space="preserve">Mode</w:t>
-            </w:r>
-          </w:p>
-        </w:tc>
-        <w:tc>
-          <w:p>
-            <w:pPr>
-              <w:pStyle w:val="Compact"/>
-              <w:jc w:val="left"/>
-            </w:pPr>
-            <w:r>
-              <w:t xml:space="preserve">The most frequently occurring value</w:t>
+              <w:t xml:space="preserve">2</w:t>
+            </w:r>
+          </w:p>
+        </w:tc>
+        <w:tc>
+          <w:p>
+            <w:pPr>
+              <w:pStyle w:val="Compact"/>
+              <w:jc w:val="left"/>
+            </w:pPr>
+            <w:r>
+              <w:t xml:space="preserve">Company A</w:t>
+            </w:r>
+          </w:p>
+        </w:tc>
+        <w:tc>
+          <w:p>
+            <w:pPr>
+              <w:pStyle w:val="Compact"/>
+              <w:jc w:val="left"/>
+            </w:pPr>
+            <w:r>
+              <w:t xml:space="preserve">Mean: 21.276 Median: 13.433</w:t>
             </w:r>
           </w:p>
         </w:tc>
@@ -265,18 +271,18 @@
               <w:jc w:val="left"/>
             </w:pPr>
             <w:r>
-              <w:t xml:space="preserve">Company A</w:t>
-            </w:r>
-          </w:p>
-        </w:tc>
-        <w:tc>
-          <w:p>
-            <w:pPr>
-              <w:pStyle w:val="Compact"/>
-              <w:jc w:val="left"/>
-            </w:pPr>
-            <w:r>
-              <w:t xml:space="preserve">Mean: 21.276 Median: 13.433 Mode -48.837209</w:t>
+              <w:t xml:space="preserve">Company B</w:t>
+            </w:r>
+          </w:p>
+        </w:tc>
+        <w:tc>
+          <w:p>
+            <w:pPr>
+              <w:pStyle w:val="Compact"/>
+              <w:jc w:val="left"/>
+            </w:pPr>
+            <w:r>
+              <w:t xml:space="preserve">Mean: 33.482 Median: 20.838</w:t>
             </w:r>
           </w:p>
         </w:tc>
@@ -300,18 +306,18 @@
               <w:jc w:val="left"/>
             </w:pPr>
             <w:r>
-              <w:t xml:space="preserve">Company B</w:t>
-            </w:r>
-          </w:p>
-        </w:tc>
-        <w:tc>
-          <w:p>
-            <w:pPr>
-              <w:pStyle w:val="Compact"/>
-              <w:jc w:val="left"/>
-            </w:pPr>
-            <w:r>
-              <w:t xml:space="preserve">Mean: 33.482 Median: 20.838 Mode -62.837689</w:t>
+              <w:t xml:space="preserve">Company C</w:t>
+            </w:r>
+          </w:p>
+        </w:tc>
+        <w:tc>
+          <w:p>
+            <w:pPr>
+              <w:pStyle w:val="Compact"/>
+              <w:jc w:val="left"/>
+            </w:pPr>
+            <w:r>
+              <w:t xml:space="preserve">Mean: 41.122 Median: 25.558</w:t>
             </w:r>
           </w:p>
         </w:tc>
@@ -335,18 +341,18 @@
               <w:jc w:val="left"/>
             </w:pPr>
             <w:r>
-              <w:t xml:space="preserve">Company C</w:t>
-            </w:r>
-          </w:p>
-        </w:tc>
-        <w:tc>
-          <w:p>
-            <w:pPr>
-              <w:pStyle w:val="Compact"/>
-              <w:jc w:val="left"/>
-            </w:pPr>
-            <w:r>
-              <w:t xml:space="preserve">Mean: 41.122 Median: 25.558 Mode -71.050584</w:t>
+              <w:t xml:space="preserve">Company D</w:t>
+            </w:r>
+          </w:p>
+        </w:tc>
+        <w:tc>
+          <w:p>
+            <w:pPr>
+              <w:pStyle w:val="Compact"/>
+              <w:jc w:val="left"/>
+            </w:pPr>
+            <w:r>
+              <w:t xml:space="preserve">Mean: 0.706 Median: 1.892</w:t>
             </w:r>
           </w:p>
         </w:tc>
@@ -370,41 +376,6 @@
               <w:jc w:val="left"/>
             </w:pPr>
             <w:r>
-              <w:t xml:space="preserve">Company D</w:t>
-            </w:r>
-          </w:p>
-        </w:tc>
-        <w:tc>
-          <w:p>
-            <w:pPr>
-              <w:pStyle w:val="Compact"/>
-              <w:jc w:val="left"/>
-            </w:pPr>
-            <w:r>
-              <w:t xml:space="preserve">Mean: 0.706 Median: 1.892 Mode -44.416873</w:t>
-            </w:r>
-          </w:p>
-        </w:tc>
-      </w:tr>
-      <w:tr>
-        <w:tc>
-          <w:p>
-            <w:pPr>
-              <w:pStyle w:val="Compact"/>
-              <w:jc w:val="center"/>
-            </w:pPr>
-            <w:r>
-              <w:t xml:space="preserve">2</w:t>
-            </w:r>
-          </w:p>
-        </w:tc>
-        <w:tc>
-          <w:p>
-            <w:pPr>
-              <w:pStyle w:val="Compact"/>
-              <w:jc w:val="left"/>
-            </w:pPr>
-            <w:r>
               <w:t xml:space="preserve">Company E</w:t>
             </w:r>
           </w:p>
@@ -416,7 +387,7 @@
               <w:jc w:val="left"/>
             </w:pPr>
             <w:r>
-              <w:t xml:space="preserve">Mean: -1.084 Median: -3.796 Mode -39.686099</w:t>
+              <w:t xml:space="preserve">Mean: -1.084 Median: -3.796</w:t>
             </w:r>
           </w:p>
         </w:tc>

</xml_diff>